<commit_message>
Mac to PC :MaJ dossier fil rouge avec nouvelles avancées
</commit_message>
<xml_diff>
--- a/3_Mon_Projet_Fil_Rouge/Mémoire/TRAD Get started with Bootstrap.docx
+++ b/3_Mon_Projet_Fil_Rouge/Mémoire/TRAD Get started with Bootstrap.docx
@@ -1,6 +1,6 @@
 
 <file path=word/document.xml><?xml version="1.0" encoding="utf-8"?>
-<w:document xmlns:wpc="http://schemas.microsoft.com/office/word/2010/wordprocessingCanvas" xmlns:cx="http://schemas.microsoft.com/office/drawing/2014/chartex" xmlns:cx1="http://schemas.microsoft.com/office/drawing/2015/9/8/chartex" xmlns:cx2="http://schemas.microsoft.com/office/drawing/2015/10/21/chartex" xmlns:cx3="http://schemas.microsoft.com/office/drawing/2016/5/9/chartex" xmlns:cx4="http://schemas.microsoft.com/office/drawing/2016/5/10/chartex" xmlns:cx5="http://schemas.microsoft.com/office/drawing/2016/5/11/chartex" xmlns:cx6="http://schemas.microsoft.com/office/drawing/2016/5/12/chartex" xmlns:cx7="http://schemas.microsoft.com/office/drawing/2016/5/13/chartex" xmlns:cx8="http://schemas.microsoft.com/office/drawing/2016/5/14/chartex" xmlns:mc="http://schemas.openxmlformats.org/markup-compatibility/2006" xmlns:aink="http://schemas.microsoft.com/office/drawing/2016/ink" xmlns:am3d="http://schemas.microsoft.com/office/drawing/2017/model3d" xmlns:o="urn:schemas-microsoft-com:office:office" xmlns:oel="http://schemas.microsoft.com/office/2019/extlst" xmlns:r="http://schemas.openxmlformats.org/officeDocument/2006/relationships" xmlns:m="http://schemas.openxmlformats.org/officeDocument/2006/math" xmlns:v="urn:schemas-microsoft-com:vml" xmlns:wp14="http://schemas.microsoft.com/office/word/2010/wordprocessingDrawing" xmlns:wp="http://schemas.openxmlformats.org/drawingml/2006/wordprocessingDrawing" xmlns:w10="urn:schemas-microsoft-com:office:word" xmlns:w="http://schemas.openxmlformats.org/wordprocessingml/2006/main" xmlns:w14="http://schemas.microsoft.com/office/word/2010/wordml" xmlns:w15="http://schemas.microsoft.com/office/word/2012/wordml" xmlns:w16cex="http://schemas.microsoft.com/office/word/2018/wordml/cex" xmlns:w16cid="http://schemas.microsoft.com/office/word/2016/wordml/cid" xmlns:w16="http://schemas.microsoft.com/office/word/2018/wordml" xmlns:w16du="http://schemas.microsoft.com/office/word/2023/wordml/word16du" xmlns:w16sdtdh="http://schemas.microsoft.com/office/word/2020/wordml/sdtdatahash" xmlns:w16se="http://schemas.microsoft.com/office/word/2015/wordml/symex" xmlns:wpg="http://schemas.microsoft.com/office/word/2010/wordprocessingGroup" xmlns:wpi="http://schemas.microsoft.com/office/word/2010/wordprocessingInk" xmlns:wne="http://schemas.microsoft.com/office/word/2006/wordml" xmlns:wps="http://schemas.microsoft.com/office/word/2010/wordprocessingShape" mc:Ignorable="w14 w15 w16se w16cid w16 w16cex w16sdtdh w16du wp14">
+<w:document xmlns:wpc="http://schemas.microsoft.com/office/word/2010/wordprocessingCanvas" xmlns:cx="http://schemas.microsoft.com/office/drawing/2014/chartex" xmlns:cx1="http://schemas.microsoft.com/office/drawing/2015/9/8/chartex" xmlns:cx2="http://schemas.microsoft.com/office/drawing/2015/10/21/chartex" xmlns:cx3="http://schemas.microsoft.com/office/drawing/2016/5/9/chartex" xmlns:cx4="http://schemas.microsoft.com/office/drawing/2016/5/10/chartex" xmlns:cx5="http://schemas.microsoft.com/office/drawing/2016/5/11/chartex" xmlns:cx6="http://schemas.microsoft.com/office/drawing/2016/5/12/chartex" xmlns:cx7="http://schemas.microsoft.com/office/drawing/2016/5/13/chartex" xmlns:cx8="http://schemas.microsoft.com/office/drawing/2016/5/14/chartex" xmlns:mc="http://schemas.openxmlformats.org/markup-compatibility/2006" xmlns:aink="http://schemas.microsoft.com/office/drawing/2016/ink" xmlns:am3d="http://schemas.microsoft.com/office/drawing/2017/model3d" xmlns:o="urn:schemas-microsoft-com:office:office" xmlns:oel="http://schemas.microsoft.com/office/2019/extlst" xmlns:r="http://schemas.openxmlformats.org/officeDocument/2006/relationships" xmlns:m="http://schemas.openxmlformats.org/officeDocument/2006/math" xmlns:v="urn:schemas-microsoft-com:vml" xmlns:wp14="http://schemas.microsoft.com/office/word/2010/wordprocessingDrawing" xmlns:wp="http://schemas.openxmlformats.org/drawingml/2006/wordprocessingDrawing" xmlns:w10="urn:schemas-microsoft-com:office:word" xmlns:w="http://schemas.openxmlformats.org/wordprocessingml/2006/main" xmlns:w14="http://schemas.microsoft.com/office/word/2010/wordml" xmlns:w15="http://schemas.microsoft.com/office/word/2012/wordml" xmlns:w16cex="http://schemas.microsoft.com/office/word/2018/wordml/cex" xmlns:w16cid="http://schemas.microsoft.com/office/word/2016/wordml/cid" xmlns:w16="http://schemas.microsoft.com/office/word/2018/wordml" xmlns:w16sdtdh="http://schemas.microsoft.com/office/word/2020/wordml/sdtdatahash" xmlns:w16se="http://schemas.microsoft.com/office/word/2015/wordml/symex" xmlns:wpg="http://schemas.microsoft.com/office/word/2010/wordprocessingGroup" xmlns:wpi="http://schemas.microsoft.com/office/word/2010/wordprocessingInk" xmlns:wne="http://schemas.microsoft.com/office/word/2006/wordml" xmlns:wps="http://schemas.microsoft.com/office/word/2010/wordprocessingShape" mc:Ignorable="w14 w15 w16se w16cid w16 w16cex w16sdtdh wp14">
   <w:body>
     <w:p>
       <w:pPr>
@@ -142,10 +142,7 @@
     </w:p>
     <w:p>
       <w:r>
-        <w:t xml:space="preserve">Source : </w:t>
-      </w:r>
-      <w:r>
-        <w:t>https://getbootstrap.com/docs/5.3/getting-started/introduction/</w:t>
+        <w:t>Source : https://getbootstrap.com/docs/5.3/getting-started/introduction/</w:t>
       </w:r>
     </w:p>
     <w:p/>
@@ -234,145 +231,155 @@
         </w:rPr>
       </w:pPr>
     </w:p>
+    <w:p>
+      <w:pPr>
+        <w:rPr>
+          <w:lang w:val="en-US"/>
+        </w:rPr>
+      </w:pPr>
+    </w:p>
+    <w:p>
+      <w:pPr>
+        <w:rPr>
+          <w:lang w:val="en-US"/>
+        </w:rPr>
+      </w:pPr>
+    </w:p>
+    <w:p>
+      <w:r>
+        <w:t>Commence</w:t>
+      </w:r>
+      <w:r>
+        <w:t>z</w:t>
+      </w:r>
+      <w:r>
+        <w:t xml:space="preserve"> avec Bootstrap</w:t>
+      </w:r>
+    </w:p>
+    <w:p>
+      <w:r>
+        <w:t>Bootstrap e</w:t>
+      </w:r>
+      <w:r>
+        <w:t>st une boite à outil Front End, puissante aux fonctionnalités riches. Créez n’importe quoi, du prototype à la production, en quelques minutes.</w:t>
+      </w:r>
+    </w:p>
+    <w:p>
+      <w:r>
+        <w:t xml:space="preserve">Commencez par inclure les fichiers CSS et Javascript prêts à l’emploi via les CDN en évitant toutes les étapes de construction. </w:t>
+      </w:r>
+      <w:r>
+        <w:t>Voyez-le</w:t>
+      </w:r>
+      <w:r>
+        <w:t xml:space="preserve"> en pratique avec cette </w:t>
+      </w:r>
+      <w:r>
+        <w:t>démo</w:t>
+      </w:r>
+      <w:r>
+        <w:t xml:space="preserve"> Bootstrap sur </w:t>
+      </w:r>
+      <w:proofErr w:type="spellStart"/>
+      <w:r>
+        <w:t>CodePen</w:t>
+      </w:r>
+      <w:proofErr w:type="spellEnd"/>
+      <w:r>
+        <w:t>.</w:t>
+      </w:r>
+    </w:p>
     <w:p/>
+    <w:p>
+      <w:r>
+        <w:t>1 – Créez un nouveau fi</w:t>
+      </w:r>
+      <w:r>
+        <w:t>chier</w:t>
+      </w:r>
+      <w:r>
+        <w:t xml:space="preserve"> index.html à la racine de votre projet</w:t>
+      </w:r>
+      <w:r>
+        <w:t xml:space="preserve">. Incluez la balise </w:t>
+      </w:r>
+      <w:r>
+        <w:t>&lt;</w:t>
+      </w:r>
+      <w:proofErr w:type="spellStart"/>
+      <w:r>
+        <w:t>meta</w:t>
+      </w:r>
+      <w:proofErr w:type="spellEnd"/>
+      <w:r>
+        <w:t xml:space="preserve"> </w:t>
+      </w:r>
+      <w:proofErr w:type="spellStart"/>
+      <w:r>
+        <w:t>name</w:t>
+      </w:r>
+      <w:proofErr w:type="spellEnd"/>
+      <w:r>
+        <w:t>="</w:t>
+      </w:r>
+      <w:proofErr w:type="spellStart"/>
+      <w:r>
+        <w:t>viewport</w:t>
+      </w:r>
+      <w:proofErr w:type="spellEnd"/>
+      <w:r>
+        <w:t>"&gt;</w:t>
+      </w:r>
+      <w:r>
+        <w:t xml:space="preserve"> pour un comportement réactif et bon sur les appareils mobiles.</w:t>
+      </w:r>
+    </w:p>
+    <w:p>
+      <w:r>
+        <w:t xml:space="preserve"> 2- Incluez les fichiers de Feuille de styles CSS et Javascript de Bootstrap. Placez la balise &lt;</w:t>
+      </w:r>
+      <w:proofErr w:type="spellStart"/>
+      <w:r>
+        <w:t>link</w:t>
+      </w:r>
+      <w:proofErr w:type="spellEnd"/>
+      <w:r>
+        <w:t>&gt; dans le &lt;</w:t>
+      </w:r>
+      <w:proofErr w:type="spellStart"/>
+      <w:r>
+        <w:t>head</w:t>
+      </w:r>
+      <w:proofErr w:type="spellEnd"/>
+      <w:r>
+        <w:t>&gt; pour les fichiers CSS, et la balise &lt;script&gt; des paquets Javascript (y compris le Popper pour le positionnement du menu déroulants, des poppers et des infobulles) avant la balise fermante &lt;/body&gt;.</w:t>
+      </w:r>
+    </w:p>
+    <w:p>
+      <w:r>
+        <w:t xml:space="preserve">En savoir plus sur </w:t>
+      </w:r>
+      <w:r>
+        <w:t>nos liens CDN.</w:t>
+      </w:r>
+    </w:p>
     <w:p/>
     <w:p>
       <w:r>
-        <w:t>Commence</w:t>
-      </w:r>
-      <w:r>
-        <w:t>z</w:t>
-      </w:r>
-      <w:r>
-        <w:t xml:space="preserve"> avec Bootstrap</w:t>
-      </w:r>
-    </w:p>
-    <w:p>
-      <w:r>
-        <w:t>Bootstrap e</w:t>
-      </w:r>
-      <w:r>
-        <w:t>st une boite à outil Front End, puissante aux fonctionnalités riches. Créez n’importe quoi, du prototype à la production, en quelques minutes.</w:t>
-      </w:r>
-    </w:p>
-    <w:p>
-      <w:r>
-        <w:t xml:space="preserve">Commencez par inclure les fichiers CSS et Javascript prêts à l’emploi via les CDN en évitant toutes les étapes de construction. </w:t>
-      </w:r>
-      <w:r>
-        <w:t>Voyez-le</w:t>
-      </w:r>
-      <w:r>
-        <w:t xml:space="preserve"> en pratique avec cette </w:t>
-      </w:r>
-      <w:r>
-        <w:t>démo</w:t>
-      </w:r>
-      <w:r>
-        <w:t xml:space="preserve"> Bootstrap sur </w:t>
-      </w:r>
-      <w:proofErr w:type="spellStart"/>
-      <w:r>
-        <w:t>CodePen</w:t>
-      </w:r>
-      <w:proofErr w:type="spellEnd"/>
-      <w:r>
-        <w:t>.</w:t>
+        <w:t>Vous pouvez aussi inclure l</w:t>
+      </w:r>
+      <w:r>
+        <w:t>es script Popper et Javascript séparément. Si vous n’avez pas prévu d’utiliser les menus déroulants, les poppers ou les infobulles, économisez quelques Kilo-octets en n’incluant pas Popper.</w:t>
       </w:r>
     </w:p>
     <w:p/>
     <w:p>
       <w:r>
-        <w:t>1 – Créez un nouveau fi</w:t>
-      </w:r>
-      <w:r>
-        <w:t>chier</w:t>
-      </w:r>
-      <w:r>
-        <w:t xml:space="preserve"> index.html à la racine de votre projet</w:t>
-      </w:r>
-      <w:r>
-        <w:t xml:space="preserve">. Incluez la balise </w:t>
-      </w:r>
-      <w:r>
-        <w:t>&lt;</w:t>
-      </w:r>
-      <w:proofErr w:type="spellStart"/>
-      <w:r>
-        <w:t>meta</w:t>
-      </w:r>
-      <w:proofErr w:type="spellEnd"/>
-      <w:r>
-        <w:t xml:space="preserve"> </w:t>
-      </w:r>
-      <w:proofErr w:type="spellStart"/>
-      <w:r>
-        <w:t>name</w:t>
-      </w:r>
-      <w:proofErr w:type="spellEnd"/>
-      <w:r>
-        <w:t>="</w:t>
-      </w:r>
-      <w:proofErr w:type="spellStart"/>
-      <w:r>
-        <w:t>viewport</w:t>
-      </w:r>
-      <w:proofErr w:type="spellEnd"/>
-      <w:r>
-        <w:t>"&gt;</w:t>
-      </w:r>
-      <w:r>
-        <w:t xml:space="preserve"> pour un comportement réactif et bon sur les appareils mobiles.</w:t>
-      </w:r>
-    </w:p>
-    <w:p>
-      <w:r>
-        <w:t xml:space="preserve"> 2- Incluez les fichiers de Feuille de styles CSS et Javascript de Bootstrap. Placez la balise &lt;</w:t>
-      </w:r>
-      <w:proofErr w:type="spellStart"/>
-      <w:r>
-        <w:t>link</w:t>
-      </w:r>
-      <w:proofErr w:type="spellEnd"/>
-      <w:r>
-        <w:t>&gt; dans le &lt;</w:t>
-      </w:r>
-      <w:proofErr w:type="spellStart"/>
-      <w:r>
-        <w:t>head</w:t>
-      </w:r>
-      <w:proofErr w:type="spellEnd"/>
-      <w:r>
-        <w:t>&gt; pour les fichiers CSS, et la balise &lt;script&gt; des paquets Javascript (y compris le Popper pour le positionnement du menu déroulants, des poppers et des infobulles) avant la balise fermante &lt;/body&gt;.</w:t>
-      </w:r>
-    </w:p>
-    <w:p>
-      <w:r>
-        <w:t xml:space="preserve">En savoir plus sur </w:t>
-      </w:r>
-      <w:r>
-        <w:t>nos liens CDN.</w:t>
-      </w:r>
-    </w:p>
-    <w:p/>
-    <w:p>
-      <w:r>
-        <w:t>Vous pouvez aussi inclure l</w:t>
-      </w:r>
-      <w:r>
-        <w:t>es script Popper et Javascript séparément. Si vous n’avez pas prévu d’utiliser les menus déroulants, les poppers ou les infobulles, économisez quelques Kilo-octets en n’incluant pas Popper.</w:t>
-      </w:r>
-    </w:p>
-    <w:p/>
-    <w:p>
-      <w:r>
         <w:t xml:space="preserve">Bonjour Le monde ! </w:t>
       </w:r>
-      <w:proofErr w:type="spellStart"/>
-      <w:r>
-        <w:t>Ovrez</w:t>
-      </w:r>
-      <w:proofErr w:type="spellEnd"/>
+      <w:r>
+        <w:t>Ouvrez</w:t>
+      </w:r>
       <w:r>
         <w:t xml:space="preserve"> la page dans le navigateur de votre choix pour voir votre page </w:t>
       </w:r>
@@ -398,7 +405,7 @@
 </file>
 
 <file path=word/numbering.xml><?xml version="1.0" encoding="utf-8"?>
-<w:numbering xmlns:wpc="http://schemas.microsoft.com/office/word/2010/wordprocessingCanvas" xmlns:cx="http://schemas.microsoft.com/office/drawing/2014/chartex" xmlns:cx1="http://schemas.microsoft.com/office/drawing/2015/9/8/chartex" xmlns:cx2="http://schemas.microsoft.com/office/drawing/2015/10/21/chartex" xmlns:cx3="http://schemas.microsoft.com/office/drawing/2016/5/9/chartex" xmlns:cx4="http://schemas.microsoft.com/office/drawing/2016/5/10/chartex" xmlns:cx5="http://schemas.microsoft.com/office/drawing/2016/5/11/chartex" xmlns:cx6="http://schemas.microsoft.com/office/drawing/2016/5/12/chartex" xmlns:cx7="http://schemas.microsoft.com/office/drawing/2016/5/13/chartex" xmlns:cx8="http://schemas.microsoft.com/office/drawing/2016/5/14/chartex" xmlns:mc="http://schemas.openxmlformats.org/markup-compatibility/2006" xmlns:aink="http://schemas.microsoft.com/office/drawing/2016/ink" xmlns:am3d="http://schemas.microsoft.com/office/drawing/2017/model3d" xmlns:o="urn:schemas-microsoft-com:office:office" xmlns:oel="http://schemas.microsoft.com/office/2019/extlst" xmlns:r="http://schemas.openxmlformats.org/officeDocument/2006/relationships" xmlns:m="http://schemas.openxmlformats.org/officeDocument/2006/math" xmlns:v="urn:schemas-microsoft-com:vml" xmlns:wp14="http://schemas.microsoft.com/office/word/2010/wordprocessingDrawing" xmlns:wp="http://schemas.openxmlformats.org/drawingml/2006/wordprocessingDrawing" xmlns:w10="urn:schemas-microsoft-com:office:word" xmlns:w="http://schemas.openxmlformats.org/wordprocessingml/2006/main" xmlns:w14="http://schemas.microsoft.com/office/word/2010/wordml" xmlns:w15="http://schemas.microsoft.com/office/word/2012/wordml" xmlns:w16cex="http://schemas.microsoft.com/office/word/2018/wordml/cex" xmlns:w16cid="http://schemas.microsoft.com/office/word/2016/wordml/cid" xmlns:w16="http://schemas.microsoft.com/office/word/2018/wordml" xmlns:w16du="http://schemas.microsoft.com/office/word/2023/wordml/word16du" xmlns:w16sdtdh="http://schemas.microsoft.com/office/word/2020/wordml/sdtdatahash" xmlns:w16se="http://schemas.microsoft.com/office/word/2015/wordml/symex" xmlns:wpg="http://schemas.microsoft.com/office/word/2010/wordprocessingGroup" xmlns:wpi="http://schemas.microsoft.com/office/word/2010/wordprocessingInk" xmlns:wne="http://schemas.microsoft.com/office/word/2006/wordml" xmlns:wps="http://schemas.microsoft.com/office/word/2010/wordprocessingShape" mc:Ignorable="w14 w15 w16se w16cid w16 w16cex w16sdtdh w16du wp14">
+<w:numbering xmlns:wpc="http://schemas.microsoft.com/office/word/2010/wordprocessingCanvas" xmlns:cx="http://schemas.microsoft.com/office/drawing/2014/chartex" xmlns:cx1="http://schemas.microsoft.com/office/drawing/2015/9/8/chartex" xmlns:cx2="http://schemas.microsoft.com/office/drawing/2015/10/21/chartex" xmlns:cx3="http://schemas.microsoft.com/office/drawing/2016/5/9/chartex" xmlns:cx4="http://schemas.microsoft.com/office/drawing/2016/5/10/chartex" xmlns:cx5="http://schemas.microsoft.com/office/drawing/2016/5/11/chartex" xmlns:cx6="http://schemas.microsoft.com/office/drawing/2016/5/12/chartex" xmlns:cx7="http://schemas.microsoft.com/office/drawing/2016/5/13/chartex" xmlns:cx8="http://schemas.microsoft.com/office/drawing/2016/5/14/chartex" xmlns:mc="http://schemas.openxmlformats.org/markup-compatibility/2006" xmlns:aink="http://schemas.microsoft.com/office/drawing/2016/ink" xmlns:am3d="http://schemas.microsoft.com/office/drawing/2017/model3d" xmlns:o="urn:schemas-microsoft-com:office:office" xmlns:oel="http://schemas.microsoft.com/office/2019/extlst" xmlns:r="http://schemas.openxmlformats.org/officeDocument/2006/relationships" xmlns:m="http://schemas.openxmlformats.org/officeDocument/2006/math" xmlns:v="urn:schemas-microsoft-com:vml" xmlns:wp14="http://schemas.microsoft.com/office/word/2010/wordprocessingDrawing" xmlns:wp="http://schemas.openxmlformats.org/drawingml/2006/wordprocessingDrawing" xmlns:w10="urn:schemas-microsoft-com:office:word" xmlns:w="http://schemas.openxmlformats.org/wordprocessingml/2006/main" xmlns:w14="http://schemas.microsoft.com/office/word/2010/wordml" xmlns:w15="http://schemas.microsoft.com/office/word/2012/wordml" xmlns:w16cex="http://schemas.microsoft.com/office/word/2018/wordml/cex" xmlns:w16cid="http://schemas.microsoft.com/office/word/2016/wordml/cid" xmlns:w16="http://schemas.microsoft.com/office/word/2018/wordml" xmlns:w16sdtdh="http://schemas.microsoft.com/office/word/2020/wordml/sdtdatahash" xmlns:w16se="http://schemas.microsoft.com/office/word/2015/wordml/symex" xmlns:wpg="http://schemas.microsoft.com/office/word/2010/wordprocessingGroup" xmlns:wpi="http://schemas.microsoft.com/office/word/2010/wordprocessingInk" xmlns:wne="http://schemas.microsoft.com/office/word/2006/wordml" xmlns:wps="http://schemas.microsoft.com/office/word/2010/wordprocessingShape" mc:Ignorable="w14 w15 w16se w16cid w16 w16cex w16sdtdh wp14">
   <w:abstractNum w:abstractNumId="0" w15:restartNumberingAfterBreak="0">
     <w:nsid w:val="54E80B0B"/>
     <w:multiLevelType w:val="multilevel"/>
@@ -939,7 +946,7 @@
 </file>
 
 <file path=word/styles.xml><?xml version="1.0" encoding="utf-8"?>
-<w:styles xmlns:mc="http://schemas.openxmlformats.org/markup-compatibility/2006" xmlns:r="http://schemas.openxmlformats.org/officeDocument/2006/relationships" xmlns:w="http://schemas.openxmlformats.org/wordprocessingml/2006/main" xmlns:w14="http://schemas.microsoft.com/office/word/2010/wordml" xmlns:w15="http://schemas.microsoft.com/office/word/2012/wordml" xmlns:w16cex="http://schemas.microsoft.com/office/word/2018/wordml/cex" xmlns:w16cid="http://schemas.microsoft.com/office/word/2016/wordml/cid" xmlns:w16="http://schemas.microsoft.com/office/word/2018/wordml" xmlns:w16du="http://schemas.microsoft.com/office/word/2023/wordml/word16du" xmlns:w16sdtdh="http://schemas.microsoft.com/office/word/2020/wordml/sdtdatahash" xmlns:w16se="http://schemas.microsoft.com/office/word/2015/wordml/symex" mc:Ignorable="w14 w15 w16se w16cid w16 w16cex w16sdtdh w16du">
+<w:styles xmlns:mc="http://schemas.openxmlformats.org/markup-compatibility/2006" xmlns:r="http://schemas.openxmlformats.org/officeDocument/2006/relationships" xmlns:w="http://schemas.openxmlformats.org/wordprocessingml/2006/main" xmlns:w14="http://schemas.microsoft.com/office/word/2010/wordml" xmlns:w15="http://schemas.microsoft.com/office/word/2012/wordml" xmlns:w16cex="http://schemas.microsoft.com/office/word/2018/wordml/cex" xmlns:w16cid="http://schemas.microsoft.com/office/word/2016/wordml/cid" xmlns:w16="http://schemas.microsoft.com/office/word/2018/wordml" xmlns:w16sdtdh="http://schemas.microsoft.com/office/word/2020/wordml/sdtdatahash" xmlns:w16se="http://schemas.microsoft.com/office/word/2015/wordml/symex" mc:Ignorable="w14 w15 w16se w16cid w16 w16cex w16sdtdh">
   <w:docDefaults>
     <w:rPrDefault>
       <w:rPr>

</xml_diff>